<commit_message>
Tuiles avec un recto en couleur
</commit_message>
<xml_diff>
--- a/docs/Praxis-les-tuiles.docx
+++ b/docs/Praxis-les-tuiles.docx
@@ -1,6 +1,11 @@
 
 <file path=word/document.xml><?xml version="1.0" encoding="utf-8"?>
 <w:document xmlns:wpc="http://schemas.microsoft.com/office/word/2010/wordprocessingCanvas" xmlns:cx="http://schemas.microsoft.com/office/drawing/2014/chartex" xmlns:cx1="http://schemas.microsoft.com/office/drawing/2015/9/8/chartex" xmlns:cx2="http://schemas.microsoft.com/office/drawing/2015/10/21/chartex" xmlns:cx3="http://schemas.microsoft.com/office/drawing/2016/5/9/chartex" xmlns:cx4="http://schemas.microsoft.com/office/drawing/2016/5/10/chartex" xmlns:cx5="http://schemas.microsoft.com/office/drawing/2016/5/11/chartex" xmlns:cx6="http://schemas.microsoft.com/office/drawing/2016/5/12/chartex" xmlns:cx7="http://schemas.microsoft.com/office/drawing/2016/5/13/chartex" xmlns:cx8="http://schemas.microsoft.com/office/drawing/2016/5/14/chartex" xmlns:mc="http://schemas.openxmlformats.org/markup-compatibility/2006" xmlns:aink="http://schemas.microsoft.com/office/drawing/2016/ink" xmlns:am3d="http://schemas.microsoft.com/office/drawing/2017/model3d" xmlns:o="urn:schemas-microsoft-com:office:office" xmlns:r="http://schemas.openxmlformats.org/officeDocument/2006/relationships" xmlns:m="http://schemas.openxmlformats.org/officeDocument/2006/math" xmlns:v="urn:schemas-microsoft-com:vml" xmlns:wp14="http://schemas.microsoft.com/office/word/2010/wordprocessingDrawing" xmlns:wp="http://schemas.openxmlformats.org/drawingml/2006/wordprocessingDrawing" xmlns:w10="urn:schemas-microsoft-com:office:word" xmlns:w="http://schemas.openxmlformats.org/wordprocessingml/2006/main" xmlns:w14="http://schemas.microsoft.com/office/word/2010/wordml" xmlns:w15="http://schemas.microsoft.com/office/word/2012/wordml" xmlns:w16cex="http://schemas.microsoft.com/office/word/2018/wordml/cex" xmlns:w16cid="http://schemas.microsoft.com/office/word/2016/wordml/cid" xmlns:w16="http://schemas.microsoft.com/office/word/2018/wordml" xmlns:w16sdtdh="http://schemas.microsoft.com/office/word/2020/wordml/sdtdatahash" xmlns:w16se="http://schemas.microsoft.com/office/word/2015/wordml/symex" xmlns:wpg="http://schemas.microsoft.com/office/word/2010/wordprocessingGroup" xmlns:wpi="http://schemas.microsoft.com/office/word/2010/wordprocessingInk" xmlns:wne="http://schemas.microsoft.com/office/word/2006/wordml" xmlns:wps="http://schemas.microsoft.com/office/word/2010/wordprocessingShape" mc:Ignorable="w14 w15 w16se w16cid w16 w16cex w16sdtdh wp14">
+  <w:background w:color="FFFFFF">
+    <v:background id="_x0000_s1025" o:bwmode="white" o:targetscreensize="1024,768">
+      <v:fill r:id="rId3" o:title="wenge" recolor="t" type="frame"/>
+    </v:background>
+  </w:background>
   <w:body>
     <w:tbl>
       <w:tblPr>
@@ -5698,6 +5703,28 @@
         <w:br w:type="page"/>
       </w:r>
     </w:p>
+    <w:p>
+      <w:pPr>
+        <w:rPr>
+          <w:rFonts w:asciiTheme="majorHAnsi" w:eastAsiaTheme="majorEastAsia" w:hAnsiTheme="majorHAnsi" w:cstheme="minorHAnsi"/>
+          <w:b/>
+          <w:color w:val="464646"/>
+          <w:sz w:val="32"/>
+          <w:szCs w:val="32"/>
+        </w:rPr>
+      </w:pPr>
+      <w:r>
+        <w:rPr>
+          <w:rFonts w:asciiTheme="majorHAnsi" w:eastAsiaTheme="majorEastAsia" w:hAnsiTheme="majorHAnsi" w:cstheme="minorHAnsi"/>
+          <w:b/>
+          <w:color w:val="464646"/>
+          <w:sz w:val="32"/>
+          <w:szCs w:val="32"/>
+        </w:rPr>
+        <w:lastRenderedPageBreak/>
+        <w:br w:type="page"/>
+      </w:r>
+    </w:p>
     <w:tbl>
       <w:tblPr>
         <w:tblStyle w:val="Grilledutableau"/>
@@ -11278,8 +11305,41 @@
         </w:rPr>
       </w:pPr>
     </w:p>
+    <w:p>
+      <w:pPr>
+        <w:rPr>
+          <w:rFonts w:asciiTheme="majorHAnsi" w:eastAsiaTheme="majorEastAsia" w:hAnsiTheme="majorHAnsi" w:cstheme="minorHAnsi"/>
+          <w:b/>
+          <w:color w:val="464646"/>
+          <w:sz w:val="32"/>
+          <w:szCs w:val="32"/>
+        </w:rPr>
+      </w:pPr>
+      <w:r>
+        <w:rPr>
+          <w:rFonts w:asciiTheme="majorHAnsi" w:eastAsiaTheme="majorEastAsia" w:hAnsiTheme="majorHAnsi" w:cstheme="minorHAnsi"/>
+          <w:b/>
+          <w:color w:val="464646"/>
+          <w:sz w:val="32"/>
+          <w:szCs w:val="32"/>
+        </w:rPr>
+        <w:br w:type="page"/>
+      </w:r>
+    </w:p>
+    <w:p>
+      <w:pPr>
+        <w:jc w:val="center"/>
+        <w:rPr>
+          <w:rFonts w:asciiTheme="majorHAnsi" w:eastAsiaTheme="majorEastAsia" w:hAnsiTheme="majorHAnsi" w:cstheme="minorHAnsi"/>
+          <w:b/>
+          <w:color w:val="464646"/>
+          <w:sz w:val="32"/>
+          <w:szCs w:val="32"/>
+        </w:rPr>
+      </w:pPr>
+    </w:p>
     <w:sectPr>
-      <w:headerReference w:type="default" r:id="rId7"/>
+      <w:headerReference w:type="default" r:id="rId8"/>
       <w:pgSz w:w="16838" w:h="11906" w:orient="landscape" w:code="9"/>
       <w:pgMar w:top="720" w:right="720" w:bottom="720" w:left="720" w:header="709" w:footer="709" w:gutter="0"/>
       <w:cols w:space="708"/>
@@ -11375,12 +11435,14 @@
           <w:pPr>
             <w:jc w:val="center"/>
             <w:rPr>
+              <w:color w:val="FFFFFF" w:themeColor="background1"/>
               <w:sz w:val="20"/>
               <w:szCs w:val="20"/>
             </w:rPr>
           </w:pPr>
           <w:r>
             <w:rPr>
+              <w:color w:val="FFFFFF" w:themeColor="background1"/>
               <w:sz w:val="20"/>
               <w:szCs w:val="20"/>
             </w:rPr>
@@ -11397,6 +11459,7 @@
           <w:pPr>
             <w:jc w:val="center"/>
             <w:rPr>
+              <w:color w:val="FFFFFF" w:themeColor="background1"/>
               <w:sz w:val="20"/>
               <w:szCs w:val="20"/>
             </w:rPr>
@@ -11404,6 +11467,7 @@
           <w:r>
             <w:rPr>
               <w:noProof/>
+              <w:color w:val="FFFFFF" w:themeColor="background1"/>
               <w:sz w:val="20"/>
               <w:szCs w:val="20"/>
             </w:rPr>
@@ -11412,6 +11476,7 @@
           <w:r>
             <w:rPr>
               <w:noProof/>
+              <w:color w:val="FFFFFF" w:themeColor="background1"/>
               <w:sz w:val="20"/>
               <w:szCs w:val="20"/>
             </w:rPr>
@@ -11420,6 +11485,7 @@
           <w:r>
             <w:rPr>
               <w:noProof/>
+              <w:color w:val="FFFFFF" w:themeColor="background1"/>
               <w:sz w:val="20"/>
               <w:szCs w:val="20"/>
             </w:rPr>
@@ -11428,14 +11494,16 @@
           <w:r>
             <w:rPr>
               <w:noProof/>
+              <w:color w:val="FFFFFF" w:themeColor="background1"/>
               <w:sz w:val="20"/>
               <w:szCs w:val="20"/>
             </w:rPr>
-            <w:t>2021-1003-1621</w:t>
+            <w:t>2021-1003-1842</w:t>
           </w:r>
           <w:r>
             <w:rPr>
               <w:noProof/>
+              <w:color w:val="FFFFFF" w:themeColor="background1"/>
               <w:sz w:val="20"/>
               <w:szCs w:val="20"/>
             </w:rPr>
@@ -11452,12 +11520,14 @@
           <w:pPr>
             <w:jc w:val="center"/>
             <w:rPr>
+              <w:color w:val="FFFFFF" w:themeColor="background1"/>
               <w:sz w:val="20"/>
               <w:szCs w:val="20"/>
             </w:rPr>
           </w:pPr>
           <w:r>
             <w:rPr>
+              <w:color w:val="FFFFFF" w:themeColor="background1"/>
               <w:sz w:val="20"/>
               <w:szCs w:val="20"/>
             </w:rPr>
@@ -11466,6 +11536,7 @@
           <w:proofErr w:type="spellStart"/>
           <w:r>
             <w:rPr>
+              <w:color w:val="FFFFFF" w:themeColor="background1"/>
               <w:sz w:val="20"/>
               <w:szCs w:val="20"/>
             </w:rPr>
@@ -11474,6 +11545,7 @@
           <w:proofErr w:type="spellEnd"/>
           <w:r>
             <w:rPr>
+              <w:color w:val="FFFFFF" w:themeColor="background1"/>
               <w:sz w:val="20"/>
               <w:szCs w:val="20"/>
             </w:rPr>
@@ -11490,12 +11562,14 @@
           <w:pPr>
             <w:jc w:val="center"/>
             <w:rPr>
+              <w:color w:val="FFFFFF" w:themeColor="background1"/>
               <w:sz w:val="20"/>
               <w:szCs w:val="20"/>
             </w:rPr>
           </w:pPr>
           <w:r>
             <w:rPr>
+              <w:color w:val="FFFFFF" w:themeColor="background1"/>
               <w:sz w:val="20"/>
               <w:szCs w:val="20"/>
             </w:rPr>
@@ -11503,6 +11577,7 @@
           </w:r>
           <w:r>
             <w:rPr>
+              <w:color w:val="FFFFFF" w:themeColor="background1"/>
               <w:sz w:val="20"/>
               <w:szCs w:val="20"/>
             </w:rPr>
@@ -11510,6 +11585,7 @@
           </w:r>
           <w:r>
             <w:rPr>
+              <w:color w:val="FFFFFF" w:themeColor="background1"/>
               <w:sz w:val="20"/>
               <w:szCs w:val="20"/>
             </w:rPr>
@@ -11517,6 +11593,7 @@
           </w:r>
           <w:r>
             <w:rPr>
+              <w:color w:val="FFFFFF" w:themeColor="background1"/>
               <w:sz w:val="20"/>
               <w:szCs w:val="20"/>
             </w:rPr>
@@ -11524,6 +11601,7 @@
           </w:r>
           <w:r>
             <w:rPr>
+              <w:color w:val="FFFFFF" w:themeColor="background1"/>
               <w:sz w:val="20"/>
               <w:szCs w:val="20"/>
             </w:rPr>
@@ -11531,6 +11609,7 @@
           </w:r>
           <w:r>
             <w:rPr>
+              <w:color w:val="FFFFFF" w:themeColor="background1"/>
               <w:sz w:val="20"/>
               <w:szCs w:val="20"/>
             </w:rPr>
@@ -11538,6 +11617,7 @@
           </w:r>
           <w:r>
             <w:rPr>
+              <w:color w:val="FFFFFF" w:themeColor="background1"/>
               <w:sz w:val="20"/>
               <w:szCs w:val="20"/>
             </w:rPr>
@@ -11545,6 +11625,7 @@
           </w:r>
           <w:r>
             <w:rPr>
+              <w:color w:val="FFFFFF" w:themeColor="background1"/>
               <w:sz w:val="20"/>
               <w:szCs w:val="20"/>
             </w:rPr>
@@ -11552,6 +11633,7 @@
           </w:r>
           <w:r>
             <w:rPr>
+              <w:color w:val="FFFFFF" w:themeColor="background1"/>
               <w:sz w:val="20"/>
               <w:szCs w:val="20"/>
             </w:rPr>
@@ -11559,6 +11641,7 @@
           </w:r>
           <w:r>
             <w:rPr>
+              <w:color w:val="FFFFFF" w:themeColor="background1"/>
               <w:sz w:val="20"/>
               <w:szCs w:val="20"/>
             </w:rPr>
@@ -11566,6 +11649,7 @@
           </w:r>
           <w:r>
             <w:rPr>
+              <w:color w:val="FFFFFF" w:themeColor="background1"/>
               <w:sz w:val="20"/>
               <w:szCs w:val="20"/>
             </w:rPr>
@@ -11574,6 +11658,7 @@
           <w:r>
             <w:rPr>
               <w:noProof/>
+              <w:color w:val="FFFFFF" w:themeColor="background1"/>
               <w:sz w:val="20"/>
               <w:szCs w:val="20"/>
             </w:rPr>
@@ -11587,6 +11672,7 @@
     <w:pPr>
       <w:pStyle w:val="En-tte"/>
       <w:rPr>
+        <w:color w:val="FFFFFF" w:themeColor="background1"/>
         <w:sz w:val="20"/>
         <w:szCs w:val="20"/>
       </w:rPr>

</xml_diff>